<commit_message>
JTown special collection picture addition first batch
</commit_message>
<xml_diff>
--- a/Collection Files/Fruit/Apples/Links.docx
+++ b/Collection Files/Fruit/Apples/Links.docx
@@ -17,7 +17,25 @@
     </w:p>
     <w:p>
       <w:r>
-        <w:t>&lt;freezingUrl&gt;https://nchfp.uga.edu/how/freeze/apple.html&lt;/freezingUrl&gt;</w:t>
+        <w:t>&lt;freezingUrl&gt;</w:t>
+      </w:r>
+      <w:hyperlink r:id="rId5" w:history="1">
+        <w:r>
+          <w:rPr>
+            <w:rStyle w:val="Hyperlink"/>
+          </w:rPr>
+          <w:t>https://nchfp.uga.edu/how/freeze/apple.html&lt;/freezingUrl</w:t>
+        </w:r>
+      </w:hyperlink>
+      <w:r>
+        <w:t>&gt;</w:t>
+      </w:r>
+    </w:p>
+    <w:p/>
+    <w:p/>
+    <w:p>
+      <w:r>
+        <w:t>https://i.imgur.com/ke4SM3b.jpg</w:t>
       </w:r>
     </w:p>
     <w:p>
@@ -784,6 +802,29 @@
       <w:contextualSpacing/>
     </w:pPr>
   </w:style>
+  <w:style w:type="character" w:styleId="Hyperlink">
+    <w:name w:val="Hyperlink"/>
+    <w:basedOn w:val="DefaultParagraphFont"/>
+    <w:uiPriority w:val="99"/>
+    <w:unhideWhenUsed/>
+    <w:rsid w:val="00B4326C"/>
+    <w:rPr>
+      <w:color w:val="0563C1" w:themeColor="hyperlink"/>
+      <w:u w:val="single"/>
+    </w:rPr>
+  </w:style>
+  <w:style w:type="character" w:styleId="UnresolvedMention">
+    <w:name w:val="Unresolved Mention"/>
+    <w:basedOn w:val="DefaultParagraphFont"/>
+    <w:uiPriority w:val="99"/>
+    <w:semiHidden/>
+    <w:unhideWhenUsed/>
+    <w:rsid w:val="00B4326C"/>
+    <w:rPr>
+      <w:color w:val="605E5C"/>
+      <w:shd w:val="clear" w:color="auto" w:fill="E1DFDD"/>
+    </w:rPr>
+  </w:style>
 </w:styles>
 </file>
 

</xml_diff>